<commit_message>
Some changes made in lab 10
</commit_message>
<xml_diff>
--- a/LAB_10/21SW085_III_Lab10_Recurssion.docx
+++ b/LAB_10/21SW085_III_Lab10_Recurssion.docx
@@ -340,7 +340,17 @@
           <w:sz w:val="21"/>
           <w:szCs w:val="21"/>
         </w:rPr>
-        <w:t>Task1_Factorial</w:t>
+        <w:t>Task1_</w:t>
+      </w:r>
+      <w:proofErr w:type="gramStart"/>
+      <w:r>
+        <w:rPr>
+          <w:rFonts w:ascii="Consolas" w:eastAsia="Times New Roman" w:hAnsi="Consolas" w:cs="Times New Roman"/>
+          <w:color w:val="4EC9B0"/>
+          <w:sz w:val="21"/>
+          <w:szCs w:val="21"/>
+        </w:rPr>
+        <w:t>Factorial</w:t>
       </w:r>
       <w:r>
         <w:rPr>
@@ -351,6 +361,7 @@
         </w:rPr>
         <w:t>{</w:t>
       </w:r>
+      <w:proofErr w:type="gramEnd"/>
     </w:p>
     <w:p>
       <w:pPr>
@@ -408,6 +419,7 @@
         </w:rPr>
         <w:t xml:space="preserve"> </w:t>
       </w:r>
+      <w:proofErr w:type="gramStart"/>
       <w:r>
         <w:rPr>
           <w:rFonts w:ascii="Consolas" w:eastAsia="Times New Roman" w:hAnsi="Consolas" w:cs="Times New Roman"/>
@@ -426,6 +438,7 @@
         </w:rPr>
         <w:t>(</w:t>
       </w:r>
+      <w:proofErr w:type="gramEnd"/>
       <w:r>
         <w:rPr>
           <w:rFonts w:ascii="Consolas" w:eastAsia="Times New Roman" w:hAnsi="Consolas" w:cs="Times New Roman"/>
@@ -523,6 +536,7 @@
         </w:rPr>
         <w:t>==</w:t>
       </w:r>
+      <w:proofErr w:type="gramStart"/>
       <w:r>
         <w:rPr>
           <w:rFonts w:ascii="Consolas" w:eastAsia="Times New Roman" w:hAnsi="Consolas" w:cs="Times New Roman"/>
@@ -541,6 +555,7 @@
         </w:rPr>
         <w:t>){</w:t>
       </w:r>
+      <w:proofErr w:type="gramEnd"/>
     </w:p>
     <w:p>
       <w:pPr>
@@ -580,6 +595,7 @@
         </w:rPr>
         <w:t xml:space="preserve"> </w:t>
       </w:r>
+      <w:proofErr w:type="gramStart"/>
       <w:r>
         <w:rPr>
           <w:rFonts w:ascii="Consolas" w:eastAsia="Times New Roman" w:hAnsi="Consolas" w:cs="Times New Roman"/>
@@ -598,6 +614,7 @@
         </w:rPr>
         <w:t>;</w:t>
       </w:r>
+      <w:proofErr w:type="gramEnd"/>
     </w:p>
     <w:p>
       <w:pPr>
@@ -640,6 +657,7 @@
         </w:rPr>
         <w:t xml:space="preserve">        </w:t>
       </w:r>
+      <w:proofErr w:type="gramStart"/>
       <w:r>
         <w:rPr>
           <w:rFonts w:ascii="Consolas" w:eastAsia="Times New Roman" w:hAnsi="Consolas" w:cs="Times New Roman"/>
@@ -658,6 +676,7 @@
         </w:rPr>
         <w:t>{</w:t>
       </w:r>
+      <w:proofErr w:type="gramEnd"/>
     </w:p>
     <w:p>
       <w:pPr>
@@ -762,6 +781,7 @@
         </w:rPr>
         <w:t>1</w:t>
       </w:r>
+      <w:proofErr w:type="gramStart"/>
       <w:r>
         <w:rPr>
           <w:rFonts w:ascii="Consolas" w:eastAsia="Times New Roman" w:hAnsi="Consolas" w:cs="Times New Roman"/>
@@ -771,6 +791,7 @@
         </w:rPr>
         <w:t>);</w:t>
       </w:r>
+      <w:proofErr w:type="gramEnd"/>
     </w:p>
     <w:p>
       <w:pPr>
@@ -1105,6 +1126,7 @@
         <w:t xml:space="preserve"> </w:t>
       </w:r>
       <w:proofErr w:type="spellStart"/>
+      <w:proofErr w:type="gramStart"/>
       <w:r>
         <w:rPr>
           <w:rFonts w:ascii="Consolas" w:eastAsia="Times New Roman" w:hAnsi="Consolas" w:cs="Times New Roman"/>
@@ -1124,6 +1146,7 @@
         </w:rPr>
         <w:t>(</w:t>
       </w:r>
+      <w:proofErr w:type="gramEnd"/>
       <w:r>
         <w:rPr>
           <w:rFonts w:ascii="Consolas" w:eastAsia="Times New Roman" w:hAnsi="Consolas" w:cs="Times New Roman"/>
@@ -1256,6 +1279,7 @@
         </w:rPr>
         <w:t xml:space="preserve">        </w:t>
       </w:r>
+      <w:proofErr w:type="gramStart"/>
       <w:r>
         <w:rPr>
           <w:rFonts w:ascii="Consolas" w:eastAsia="Times New Roman" w:hAnsi="Consolas" w:cs="Times New Roman"/>
@@ -1274,6 +1298,7 @@
         </w:rPr>
         <w:t>;</w:t>
       </w:r>
+      <w:proofErr w:type="gramEnd"/>
     </w:p>
     <w:p>
       <w:pPr>
@@ -1335,6 +1360,7 @@
         <w:t xml:space="preserve">        </w:t>
       </w:r>
       <w:proofErr w:type="spellStart"/>
+      <w:proofErr w:type="gramStart"/>
       <w:r>
         <w:rPr>
           <w:rFonts w:ascii="Consolas" w:eastAsia="Times New Roman" w:hAnsi="Consolas" w:cs="Times New Roman"/>
@@ -1354,6 +1380,7 @@
         </w:rPr>
         <w:t>(</w:t>
       </w:r>
+      <w:proofErr w:type="gramEnd"/>
       <w:r>
         <w:rPr>
           <w:rFonts w:ascii="Consolas" w:eastAsia="Times New Roman" w:hAnsi="Consolas" w:cs="Times New Roman"/>
@@ -1494,6 +1521,7 @@
         </w:rPr>
         <w:t>" "</w:t>
       </w:r>
+      <w:proofErr w:type="gramStart"/>
       <w:r>
         <w:rPr>
           <w:rFonts w:ascii="Consolas" w:eastAsia="Times New Roman" w:hAnsi="Consolas" w:cs="Times New Roman"/>
@@ -1503,6 +1531,7 @@
         </w:rPr>
         <w:t>);</w:t>
       </w:r>
+      <w:proofErr w:type="gramEnd"/>
     </w:p>
     <w:p>
       <w:pPr>
@@ -1769,7 +1798,7 @@
     <w:p>
       <w:pPr>
         <w:shd w:val="clear" w:color="auto" w:fill="1E1E1E"/>
-        <w:spacing w:after="0" w:line="285" w:lineRule="atLeast"/>
+        <w:spacing w:line="285" w:lineRule="atLeast"/>
         <w:rPr>
           <w:rFonts w:ascii="Consolas" w:eastAsia="Times New Roman" w:hAnsi="Consolas" w:cs="Times New Roman"/>
           <w:color w:val="D4D4D4"/>
@@ -1793,7 +1822,7 @@
           <w:sz w:val="21"/>
           <w:szCs w:val="21"/>
         </w:rPr>
-        <w:t>public</w:t>
+        <w:t>static</w:t>
       </w:r>
       <w:r>
         <w:rPr>
@@ -1807,11 +1836,11 @@
       <w:r>
         <w:rPr>
           <w:rFonts w:ascii="Consolas" w:eastAsia="Times New Roman" w:hAnsi="Consolas" w:cs="Times New Roman"/>
-          <w:color w:val="569CD6"/>
-          <w:sz w:val="21"/>
-          <w:szCs w:val="21"/>
-        </w:rPr>
-        <w:t>static</w:t>
+          <w:color w:val="4EC9B0"/>
+          <w:sz w:val="21"/>
+          <w:szCs w:val="21"/>
+        </w:rPr>
+        <w:t>int</w:t>
       </w:r>
       <w:r>
         <w:rPr>
@@ -1822,6 +1851,28 @@
         </w:rPr>
         <w:t xml:space="preserve"> </w:t>
       </w:r>
+      <w:proofErr w:type="spellStart"/>
+      <w:proofErr w:type="gramStart"/>
+      <w:r>
+        <w:rPr>
+          <w:rFonts w:ascii="Consolas" w:eastAsia="Times New Roman" w:hAnsi="Consolas" w:cs="Times New Roman"/>
+          <w:color w:val="DCDCAA"/>
+          <w:sz w:val="21"/>
+          <w:szCs w:val="21"/>
+        </w:rPr>
+        <w:t>fibonacci</w:t>
+      </w:r>
+      <w:proofErr w:type="spellEnd"/>
+      <w:r>
+        <w:rPr>
+          <w:rFonts w:ascii="Consolas" w:eastAsia="Times New Roman" w:hAnsi="Consolas" w:cs="Times New Roman"/>
+          <w:color w:val="D4D4D4"/>
+          <w:sz w:val="21"/>
+          <w:szCs w:val="21"/>
+        </w:rPr>
+        <w:t>(</w:t>
+      </w:r>
+      <w:proofErr w:type="gramEnd"/>
       <w:r>
         <w:rPr>
           <w:rFonts w:ascii="Consolas" w:eastAsia="Times New Roman" w:hAnsi="Consolas" w:cs="Times New Roman"/>
@@ -1840,44 +1891,6 @@
         </w:rPr>
         <w:t xml:space="preserve"> </w:t>
       </w:r>
-      <w:proofErr w:type="spellStart"/>
-      <w:r>
-        <w:rPr>
-          <w:rFonts w:ascii="Consolas" w:eastAsia="Times New Roman" w:hAnsi="Consolas" w:cs="Times New Roman"/>
-          <w:color w:val="DCDCAA"/>
-          <w:sz w:val="21"/>
-          <w:szCs w:val="21"/>
-        </w:rPr>
-        <w:t>fibonacci</w:t>
-      </w:r>
-      <w:proofErr w:type="spellEnd"/>
-      <w:r>
-        <w:rPr>
-          <w:rFonts w:ascii="Consolas" w:eastAsia="Times New Roman" w:hAnsi="Consolas" w:cs="Times New Roman"/>
-          <w:color w:val="D4D4D4"/>
-          <w:sz w:val="21"/>
-          <w:szCs w:val="21"/>
-        </w:rPr>
-        <w:t>(</w:t>
-      </w:r>
-      <w:r>
-        <w:rPr>
-          <w:rFonts w:ascii="Consolas" w:eastAsia="Times New Roman" w:hAnsi="Consolas" w:cs="Times New Roman"/>
-          <w:color w:val="4EC9B0"/>
-          <w:sz w:val="21"/>
-          <w:szCs w:val="21"/>
-        </w:rPr>
-        <w:t>int</w:t>
-      </w:r>
-      <w:r>
-        <w:rPr>
-          <w:rFonts w:ascii="Consolas" w:eastAsia="Times New Roman" w:hAnsi="Consolas" w:cs="Times New Roman"/>
-          <w:color w:val="D4D4D4"/>
-          <w:sz w:val="21"/>
-          <w:szCs w:val="21"/>
-        </w:rPr>
-        <w:t xml:space="preserve"> </w:t>
-      </w:r>
       <w:r>
         <w:rPr>
           <w:rFonts w:ascii="Consolas" w:eastAsia="Times New Roman" w:hAnsi="Consolas" w:cs="Times New Roman"/>
@@ -1894,7 +1907,7 @@
           <w:sz w:val="21"/>
           <w:szCs w:val="21"/>
         </w:rPr>
-        <w:t>) {</w:t>
+        <w:t>){</w:t>
       </w:r>
     </w:p>
     <w:p>
@@ -1915,7 +1928,7 @@
           <w:sz w:val="21"/>
           <w:szCs w:val="21"/>
         </w:rPr>
-        <w:t xml:space="preserve">        </w:t>
+        <w:t xml:space="preserve">    </w:t>
       </w:r>
       <w:r>
         <w:rPr>
@@ -1933,7 +1946,7 @@
           <w:sz w:val="21"/>
           <w:szCs w:val="21"/>
         </w:rPr>
-        <w:t xml:space="preserve"> (</w:t>
+        <w:t>(</w:t>
       </w:r>
       <w:r>
         <w:rPr>
@@ -1951,8 +1964,9 @@
           <w:sz w:val="21"/>
           <w:szCs w:val="21"/>
         </w:rPr>
-        <w:t xml:space="preserve"> &lt;= </w:t>
-      </w:r>
+        <w:t>==</w:t>
+      </w:r>
+      <w:proofErr w:type="gramStart"/>
       <w:r>
         <w:rPr>
           <w:rFonts w:ascii="Consolas" w:eastAsia="Times New Roman" w:hAnsi="Consolas" w:cs="Times New Roman"/>
@@ -1960,17 +1974,18 @@
           <w:sz w:val="21"/>
           <w:szCs w:val="21"/>
         </w:rPr>
-        <w:t>1</w:t>
-      </w:r>
-      <w:r>
-        <w:rPr>
-          <w:rFonts w:ascii="Consolas" w:eastAsia="Times New Roman" w:hAnsi="Consolas" w:cs="Times New Roman"/>
-          <w:color w:val="D4D4D4"/>
-          <w:sz w:val="21"/>
-          <w:szCs w:val="21"/>
-        </w:rPr>
-        <w:t>) {</w:t>
-      </w:r>
+        <w:t>0</w:t>
+      </w:r>
+      <w:r>
+        <w:rPr>
+          <w:rFonts w:ascii="Consolas" w:eastAsia="Times New Roman" w:hAnsi="Consolas" w:cs="Times New Roman"/>
+          <w:color w:val="D4D4D4"/>
+          <w:sz w:val="21"/>
+          <w:szCs w:val="21"/>
+        </w:rPr>
+        <w:t>){</w:t>
+      </w:r>
+      <w:proofErr w:type="gramEnd"/>
     </w:p>
     <w:p>
       <w:pPr>
@@ -1990,7 +2005,7 @@
           <w:sz w:val="21"/>
           <w:szCs w:val="21"/>
         </w:rPr>
-        <w:t xml:space="preserve">          </w:t>
+        <w:t xml:space="preserve">        </w:t>
       </w:r>
       <w:r>
         <w:rPr>
@@ -2010,14 +2025,15 @@
         </w:rPr>
         <w:t xml:space="preserve"> </w:t>
       </w:r>
-      <w:r>
-        <w:rPr>
-          <w:rFonts w:ascii="Consolas" w:eastAsia="Times New Roman" w:hAnsi="Consolas" w:cs="Times New Roman"/>
-          <w:color w:val="9CDCFE"/>
-          <w:sz w:val="21"/>
-          <w:szCs w:val="21"/>
-        </w:rPr>
-        <w:t>n</w:t>
+      <w:proofErr w:type="gramStart"/>
+      <w:r>
+        <w:rPr>
+          <w:rFonts w:ascii="Consolas" w:eastAsia="Times New Roman" w:hAnsi="Consolas" w:cs="Times New Roman"/>
+          <w:color w:val="B5CEA8"/>
+          <w:sz w:val="21"/>
+          <w:szCs w:val="21"/>
+        </w:rPr>
+        <w:t>0</w:t>
       </w:r>
       <w:r>
         <w:rPr>
@@ -2028,6 +2044,7 @@
         </w:rPr>
         <w:t>;</w:t>
       </w:r>
+      <w:proofErr w:type="gramEnd"/>
     </w:p>
     <w:p>
       <w:pPr>
@@ -2047,25 +2064,7 @@
           <w:sz w:val="21"/>
           <w:szCs w:val="21"/>
         </w:rPr>
-        <w:t xml:space="preserve">        } </w:t>
-      </w:r>
-      <w:r>
-        <w:rPr>
-          <w:rFonts w:ascii="Consolas" w:eastAsia="Times New Roman" w:hAnsi="Consolas" w:cs="Times New Roman"/>
-          <w:color w:val="C586C0"/>
-          <w:sz w:val="21"/>
-          <w:szCs w:val="21"/>
-        </w:rPr>
-        <w:t>else</w:t>
-      </w:r>
-      <w:r>
-        <w:rPr>
-          <w:rFonts w:ascii="Consolas" w:eastAsia="Times New Roman" w:hAnsi="Consolas" w:cs="Times New Roman"/>
-          <w:color w:val="D4D4D4"/>
-          <w:sz w:val="21"/>
-          <w:szCs w:val="21"/>
-        </w:rPr>
-        <w:t xml:space="preserve"> {</w:t>
+        <w:t>    }</w:t>
       </w:r>
     </w:p>
     <w:p>
@@ -2086,7 +2085,7 @@
           <w:sz w:val="21"/>
           <w:szCs w:val="21"/>
         </w:rPr>
-        <w:t xml:space="preserve">          </w:t>
+        <w:t xml:space="preserve">    </w:t>
       </w:r>
       <w:r>
         <w:rPr>
@@ -2095,7 +2094,7 @@
           <w:sz w:val="21"/>
           <w:szCs w:val="21"/>
         </w:rPr>
-        <w:t>return</w:t>
+        <w:t>else</w:t>
       </w:r>
       <w:r>
         <w:rPr>
@@ -2106,17 +2105,15 @@
         </w:rPr>
         <w:t xml:space="preserve"> </w:t>
       </w:r>
-      <w:proofErr w:type="spellStart"/>
-      <w:r>
-        <w:rPr>
-          <w:rFonts w:ascii="Consolas" w:eastAsia="Times New Roman" w:hAnsi="Consolas" w:cs="Times New Roman"/>
-          <w:color w:val="DCDCAA"/>
-          <w:sz w:val="21"/>
-          <w:szCs w:val="21"/>
-        </w:rPr>
-        <w:t>fibonacci</w:t>
-      </w:r>
-      <w:proofErr w:type="spellEnd"/>
+      <w:r>
+        <w:rPr>
+          <w:rFonts w:ascii="Consolas" w:eastAsia="Times New Roman" w:hAnsi="Consolas" w:cs="Times New Roman"/>
+          <w:color w:val="C586C0"/>
+          <w:sz w:val="21"/>
+          <w:szCs w:val="21"/>
+        </w:rPr>
+        <w:t>if</w:t>
+      </w:r>
       <w:r>
         <w:rPr>
           <w:rFonts w:ascii="Consolas" w:eastAsia="Times New Roman" w:hAnsi="Consolas" w:cs="Times New Roman"/>
@@ -2142,8 +2139,9 @@
           <w:sz w:val="21"/>
           <w:szCs w:val="21"/>
         </w:rPr>
-        <w:t xml:space="preserve"> - </w:t>
-      </w:r>
+        <w:t>==</w:t>
+      </w:r>
+      <w:proofErr w:type="gramStart"/>
       <w:r>
         <w:rPr>
           <w:rFonts w:ascii="Consolas" w:eastAsia="Times New Roman" w:hAnsi="Consolas" w:cs="Times New Roman"/>
@@ -2160,64 +2158,9 @@
           <w:sz w:val="21"/>
           <w:szCs w:val="21"/>
         </w:rPr>
-        <w:t xml:space="preserve">) + </w:t>
-      </w:r>
-      <w:proofErr w:type="spellStart"/>
-      <w:r>
-        <w:rPr>
-          <w:rFonts w:ascii="Consolas" w:eastAsia="Times New Roman" w:hAnsi="Consolas" w:cs="Times New Roman"/>
-          <w:color w:val="DCDCAA"/>
-          <w:sz w:val="21"/>
-          <w:szCs w:val="21"/>
-        </w:rPr>
-        <w:t>fibonacci</w:t>
-      </w:r>
-      <w:proofErr w:type="spellEnd"/>
-      <w:r>
-        <w:rPr>
-          <w:rFonts w:ascii="Consolas" w:eastAsia="Times New Roman" w:hAnsi="Consolas" w:cs="Times New Roman"/>
-          <w:color w:val="D4D4D4"/>
-          <w:sz w:val="21"/>
-          <w:szCs w:val="21"/>
-        </w:rPr>
-        <w:t>(</w:t>
-      </w:r>
-      <w:r>
-        <w:rPr>
-          <w:rFonts w:ascii="Consolas" w:eastAsia="Times New Roman" w:hAnsi="Consolas" w:cs="Times New Roman"/>
-          <w:color w:val="9CDCFE"/>
-          <w:sz w:val="21"/>
-          <w:szCs w:val="21"/>
-        </w:rPr>
-        <w:t>n</w:t>
-      </w:r>
-      <w:r>
-        <w:rPr>
-          <w:rFonts w:ascii="Consolas" w:eastAsia="Times New Roman" w:hAnsi="Consolas" w:cs="Times New Roman"/>
-          <w:color w:val="D4D4D4"/>
-          <w:sz w:val="21"/>
-          <w:szCs w:val="21"/>
-        </w:rPr>
-        <w:t xml:space="preserve"> - </w:t>
-      </w:r>
-      <w:r>
-        <w:rPr>
-          <w:rFonts w:ascii="Consolas" w:eastAsia="Times New Roman" w:hAnsi="Consolas" w:cs="Times New Roman"/>
-          <w:color w:val="B5CEA8"/>
-          <w:sz w:val="21"/>
-          <w:szCs w:val="21"/>
-        </w:rPr>
-        <w:t>2</w:t>
-      </w:r>
-      <w:r>
-        <w:rPr>
-          <w:rFonts w:ascii="Consolas" w:eastAsia="Times New Roman" w:hAnsi="Consolas" w:cs="Times New Roman"/>
-          <w:color w:val="D4D4D4"/>
-          <w:sz w:val="21"/>
-          <w:szCs w:val="21"/>
-        </w:rPr>
-        <w:t>);</w:t>
-      </w:r>
+        <w:t>){</w:t>
+      </w:r>
+      <w:proofErr w:type="gramEnd"/>
     </w:p>
     <w:p>
       <w:pPr>
@@ -2237,8 +2180,46 @@
           <w:sz w:val="21"/>
           <w:szCs w:val="21"/>
         </w:rPr>
-        <w:t>        }</w:t>
-      </w:r>
+        <w:t xml:space="preserve">        </w:t>
+      </w:r>
+      <w:r>
+        <w:rPr>
+          <w:rFonts w:ascii="Consolas" w:eastAsia="Times New Roman" w:hAnsi="Consolas" w:cs="Times New Roman"/>
+          <w:color w:val="C586C0"/>
+          <w:sz w:val="21"/>
+          <w:szCs w:val="21"/>
+        </w:rPr>
+        <w:t>return</w:t>
+      </w:r>
+      <w:r>
+        <w:rPr>
+          <w:rFonts w:ascii="Consolas" w:eastAsia="Times New Roman" w:hAnsi="Consolas" w:cs="Times New Roman"/>
+          <w:color w:val="D4D4D4"/>
+          <w:sz w:val="21"/>
+          <w:szCs w:val="21"/>
+        </w:rPr>
+        <w:t xml:space="preserve"> </w:t>
+      </w:r>
+      <w:proofErr w:type="gramStart"/>
+      <w:r>
+        <w:rPr>
+          <w:rFonts w:ascii="Consolas" w:eastAsia="Times New Roman" w:hAnsi="Consolas" w:cs="Times New Roman"/>
+          <w:color w:val="B5CEA8"/>
+          <w:sz w:val="21"/>
+          <w:szCs w:val="21"/>
+        </w:rPr>
+        <w:t>1</w:t>
+      </w:r>
+      <w:r>
+        <w:rPr>
+          <w:rFonts w:ascii="Consolas" w:eastAsia="Times New Roman" w:hAnsi="Consolas" w:cs="Times New Roman"/>
+          <w:color w:val="D4D4D4"/>
+          <w:sz w:val="21"/>
+          <w:szCs w:val="21"/>
+        </w:rPr>
+        <w:t>;</w:t>
+      </w:r>
+      <w:proofErr w:type="gramEnd"/>
     </w:p>
     <w:p>
       <w:pPr>
@@ -2259,6 +2240,367 @@
           <w:szCs w:val="21"/>
         </w:rPr>
         <w:t>    }</w:t>
+      </w:r>
+    </w:p>
+    <w:p>
+      <w:pPr>
+        <w:shd w:val="clear" w:color="auto" w:fill="1E1E1E"/>
+        <w:spacing w:after="0" w:line="285" w:lineRule="atLeast"/>
+        <w:rPr>
+          <w:rFonts w:ascii="Consolas" w:eastAsia="Times New Roman" w:hAnsi="Consolas" w:cs="Times New Roman"/>
+          <w:color w:val="D4D4D4"/>
+          <w:sz w:val="21"/>
+          <w:szCs w:val="21"/>
+        </w:rPr>
+      </w:pPr>
+      <w:r>
+        <w:rPr>
+          <w:rFonts w:ascii="Consolas" w:eastAsia="Times New Roman" w:hAnsi="Consolas" w:cs="Times New Roman"/>
+          <w:color w:val="D4D4D4"/>
+          <w:sz w:val="21"/>
+          <w:szCs w:val="21"/>
+        </w:rPr>
+        <w:t xml:space="preserve">    </w:t>
+      </w:r>
+      <w:r>
+        <w:rPr>
+          <w:rFonts w:ascii="Consolas" w:eastAsia="Times New Roman" w:hAnsi="Consolas" w:cs="Times New Roman"/>
+          <w:color w:val="C586C0"/>
+          <w:sz w:val="21"/>
+          <w:szCs w:val="21"/>
+        </w:rPr>
+        <w:t>else</w:t>
+      </w:r>
+      <w:r>
+        <w:rPr>
+          <w:rFonts w:ascii="Consolas" w:eastAsia="Times New Roman" w:hAnsi="Consolas" w:cs="Times New Roman"/>
+          <w:color w:val="D4D4D4"/>
+          <w:sz w:val="21"/>
+          <w:szCs w:val="21"/>
+        </w:rPr>
+        <w:t xml:space="preserve"> </w:t>
+      </w:r>
+      <w:r>
+        <w:rPr>
+          <w:rFonts w:ascii="Consolas" w:eastAsia="Times New Roman" w:hAnsi="Consolas" w:cs="Times New Roman"/>
+          <w:color w:val="C586C0"/>
+          <w:sz w:val="21"/>
+          <w:szCs w:val="21"/>
+        </w:rPr>
+        <w:t>if</w:t>
+      </w:r>
+      <w:r>
+        <w:rPr>
+          <w:rFonts w:ascii="Consolas" w:eastAsia="Times New Roman" w:hAnsi="Consolas" w:cs="Times New Roman"/>
+          <w:color w:val="D4D4D4"/>
+          <w:sz w:val="21"/>
+          <w:szCs w:val="21"/>
+        </w:rPr>
+        <w:t>(</w:t>
+      </w:r>
+      <w:r>
+        <w:rPr>
+          <w:rFonts w:ascii="Consolas" w:eastAsia="Times New Roman" w:hAnsi="Consolas" w:cs="Times New Roman"/>
+          <w:color w:val="9CDCFE"/>
+          <w:sz w:val="21"/>
+          <w:szCs w:val="21"/>
+        </w:rPr>
+        <w:t>n</w:t>
+      </w:r>
+      <w:r>
+        <w:rPr>
+          <w:rFonts w:ascii="Consolas" w:eastAsia="Times New Roman" w:hAnsi="Consolas" w:cs="Times New Roman"/>
+          <w:color w:val="D4D4D4"/>
+          <w:sz w:val="21"/>
+          <w:szCs w:val="21"/>
+        </w:rPr>
+        <w:t>&gt;</w:t>
+      </w:r>
+      <w:proofErr w:type="gramStart"/>
+      <w:r>
+        <w:rPr>
+          <w:rFonts w:ascii="Consolas" w:eastAsia="Times New Roman" w:hAnsi="Consolas" w:cs="Times New Roman"/>
+          <w:color w:val="B5CEA8"/>
+          <w:sz w:val="21"/>
+          <w:szCs w:val="21"/>
+        </w:rPr>
+        <w:t>1</w:t>
+      </w:r>
+      <w:r>
+        <w:rPr>
+          <w:rFonts w:ascii="Consolas" w:eastAsia="Times New Roman" w:hAnsi="Consolas" w:cs="Times New Roman"/>
+          <w:color w:val="D4D4D4"/>
+          <w:sz w:val="21"/>
+          <w:szCs w:val="21"/>
+        </w:rPr>
+        <w:t>){</w:t>
+      </w:r>
+      <w:proofErr w:type="gramEnd"/>
+    </w:p>
+    <w:p>
+      <w:pPr>
+        <w:shd w:val="clear" w:color="auto" w:fill="1E1E1E"/>
+        <w:spacing w:after="0" w:line="285" w:lineRule="atLeast"/>
+        <w:rPr>
+          <w:rFonts w:ascii="Consolas" w:eastAsia="Times New Roman" w:hAnsi="Consolas" w:cs="Times New Roman"/>
+          <w:color w:val="D4D4D4"/>
+          <w:sz w:val="21"/>
+          <w:szCs w:val="21"/>
+        </w:rPr>
+      </w:pPr>
+      <w:r>
+        <w:rPr>
+          <w:rFonts w:ascii="Consolas" w:eastAsia="Times New Roman" w:hAnsi="Consolas" w:cs="Times New Roman"/>
+          <w:color w:val="D4D4D4"/>
+          <w:sz w:val="21"/>
+          <w:szCs w:val="21"/>
+        </w:rPr>
+        <w:t xml:space="preserve">    </w:t>
+      </w:r>
+      <w:r>
+        <w:rPr>
+          <w:rFonts w:ascii="Consolas" w:eastAsia="Times New Roman" w:hAnsi="Consolas" w:cs="Times New Roman"/>
+          <w:color w:val="C586C0"/>
+          <w:sz w:val="21"/>
+          <w:szCs w:val="21"/>
+        </w:rPr>
+        <w:t>return</w:t>
+      </w:r>
+      <w:r>
+        <w:rPr>
+          <w:rFonts w:ascii="Consolas" w:eastAsia="Times New Roman" w:hAnsi="Consolas" w:cs="Times New Roman"/>
+          <w:color w:val="D4D4D4"/>
+          <w:sz w:val="21"/>
+          <w:szCs w:val="21"/>
+        </w:rPr>
+        <w:t xml:space="preserve"> (</w:t>
+      </w:r>
+      <w:proofErr w:type="spellStart"/>
+      <w:r>
+        <w:rPr>
+          <w:rFonts w:ascii="Consolas" w:eastAsia="Times New Roman" w:hAnsi="Consolas" w:cs="Times New Roman"/>
+          <w:color w:val="DCDCAA"/>
+          <w:sz w:val="21"/>
+          <w:szCs w:val="21"/>
+        </w:rPr>
+        <w:t>fibonacci</w:t>
+      </w:r>
+      <w:proofErr w:type="spellEnd"/>
+      <w:r>
+        <w:rPr>
+          <w:rFonts w:ascii="Consolas" w:eastAsia="Times New Roman" w:hAnsi="Consolas" w:cs="Times New Roman"/>
+          <w:color w:val="D4D4D4"/>
+          <w:sz w:val="21"/>
+          <w:szCs w:val="21"/>
+        </w:rPr>
+        <w:t>(</w:t>
+      </w:r>
+      <w:r>
+        <w:rPr>
+          <w:rFonts w:ascii="Consolas" w:eastAsia="Times New Roman" w:hAnsi="Consolas" w:cs="Times New Roman"/>
+          <w:color w:val="9CDCFE"/>
+          <w:sz w:val="21"/>
+          <w:szCs w:val="21"/>
+        </w:rPr>
+        <w:t>n</w:t>
+      </w:r>
+      <w:r>
+        <w:rPr>
+          <w:rFonts w:ascii="Consolas" w:eastAsia="Times New Roman" w:hAnsi="Consolas" w:cs="Times New Roman"/>
+          <w:color w:val="D4D4D4"/>
+          <w:sz w:val="21"/>
+          <w:szCs w:val="21"/>
+        </w:rPr>
+        <w:t>-</w:t>
+      </w:r>
+      <w:proofErr w:type="gramStart"/>
+      <w:r>
+        <w:rPr>
+          <w:rFonts w:ascii="Consolas" w:eastAsia="Times New Roman" w:hAnsi="Consolas" w:cs="Times New Roman"/>
+          <w:color w:val="B5CEA8"/>
+          <w:sz w:val="21"/>
+          <w:szCs w:val="21"/>
+        </w:rPr>
+        <w:t>1</w:t>
+      </w:r>
+      <w:r>
+        <w:rPr>
+          <w:rFonts w:ascii="Consolas" w:eastAsia="Times New Roman" w:hAnsi="Consolas" w:cs="Times New Roman"/>
+          <w:color w:val="D4D4D4"/>
+          <w:sz w:val="21"/>
+          <w:szCs w:val="21"/>
+        </w:rPr>
+        <w:t>)+</w:t>
+      </w:r>
+      <w:proofErr w:type="spellStart"/>
+      <w:proofErr w:type="gramEnd"/>
+      <w:r>
+        <w:rPr>
+          <w:rFonts w:ascii="Consolas" w:eastAsia="Times New Roman" w:hAnsi="Consolas" w:cs="Times New Roman"/>
+          <w:color w:val="DCDCAA"/>
+          <w:sz w:val="21"/>
+          <w:szCs w:val="21"/>
+        </w:rPr>
+        <w:t>fibonacci</w:t>
+      </w:r>
+      <w:proofErr w:type="spellEnd"/>
+      <w:r>
+        <w:rPr>
+          <w:rFonts w:ascii="Consolas" w:eastAsia="Times New Roman" w:hAnsi="Consolas" w:cs="Times New Roman"/>
+          <w:color w:val="D4D4D4"/>
+          <w:sz w:val="21"/>
+          <w:szCs w:val="21"/>
+        </w:rPr>
+        <w:t>(</w:t>
+      </w:r>
+      <w:r>
+        <w:rPr>
+          <w:rFonts w:ascii="Consolas" w:eastAsia="Times New Roman" w:hAnsi="Consolas" w:cs="Times New Roman"/>
+          <w:color w:val="9CDCFE"/>
+          <w:sz w:val="21"/>
+          <w:szCs w:val="21"/>
+        </w:rPr>
+        <w:t>n</w:t>
+      </w:r>
+      <w:r>
+        <w:rPr>
+          <w:rFonts w:ascii="Consolas" w:eastAsia="Times New Roman" w:hAnsi="Consolas" w:cs="Times New Roman"/>
+          <w:color w:val="D4D4D4"/>
+          <w:sz w:val="21"/>
+          <w:szCs w:val="21"/>
+        </w:rPr>
+        <w:t>-</w:t>
+      </w:r>
+      <w:r>
+        <w:rPr>
+          <w:rFonts w:ascii="Consolas" w:eastAsia="Times New Roman" w:hAnsi="Consolas" w:cs="Times New Roman"/>
+          <w:color w:val="B5CEA8"/>
+          <w:sz w:val="21"/>
+          <w:szCs w:val="21"/>
+        </w:rPr>
+        <w:t>2</w:t>
+      </w:r>
+      <w:r>
+        <w:rPr>
+          <w:rFonts w:ascii="Consolas" w:eastAsia="Times New Roman" w:hAnsi="Consolas" w:cs="Times New Roman"/>
+          <w:color w:val="D4D4D4"/>
+          <w:sz w:val="21"/>
+          <w:szCs w:val="21"/>
+        </w:rPr>
+        <w:t>));</w:t>
+      </w:r>
+    </w:p>
+    <w:p>
+      <w:pPr>
+        <w:shd w:val="clear" w:color="auto" w:fill="1E1E1E"/>
+        <w:spacing w:after="0" w:line="285" w:lineRule="atLeast"/>
+        <w:rPr>
+          <w:rFonts w:ascii="Consolas" w:eastAsia="Times New Roman" w:hAnsi="Consolas" w:cs="Times New Roman"/>
+          <w:color w:val="D4D4D4"/>
+          <w:sz w:val="21"/>
+          <w:szCs w:val="21"/>
+        </w:rPr>
+      </w:pPr>
+      <w:r>
+        <w:rPr>
+          <w:rFonts w:ascii="Consolas" w:eastAsia="Times New Roman" w:hAnsi="Consolas" w:cs="Times New Roman"/>
+          <w:color w:val="D4D4D4"/>
+          <w:sz w:val="21"/>
+          <w:szCs w:val="21"/>
+        </w:rPr>
+        <w:t>    }</w:t>
+      </w:r>
+    </w:p>
+    <w:p>
+      <w:pPr>
+        <w:shd w:val="clear" w:color="auto" w:fill="1E1E1E"/>
+        <w:spacing w:after="0" w:line="285" w:lineRule="atLeast"/>
+        <w:rPr>
+          <w:rFonts w:ascii="Consolas" w:eastAsia="Times New Roman" w:hAnsi="Consolas" w:cs="Times New Roman"/>
+          <w:color w:val="D4D4D4"/>
+          <w:sz w:val="21"/>
+          <w:szCs w:val="21"/>
+        </w:rPr>
+      </w:pPr>
+      <w:r>
+        <w:rPr>
+          <w:rFonts w:ascii="Consolas" w:eastAsia="Times New Roman" w:hAnsi="Consolas" w:cs="Times New Roman"/>
+          <w:color w:val="D4D4D4"/>
+          <w:sz w:val="21"/>
+          <w:szCs w:val="21"/>
+        </w:rPr>
+        <w:t xml:space="preserve">    </w:t>
+      </w:r>
+      <w:r>
+        <w:rPr>
+          <w:rFonts w:ascii="Consolas" w:eastAsia="Times New Roman" w:hAnsi="Consolas" w:cs="Times New Roman"/>
+          <w:color w:val="C586C0"/>
+          <w:sz w:val="21"/>
+          <w:szCs w:val="21"/>
+        </w:rPr>
+        <w:t>return</w:t>
+      </w:r>
+      <w:r>
+        <w:rPr>
+          <w:rFonts w:ascii="Consolas" w:eastAsia="Times New Roman" w:hAnsi="Consolas" w:cs="Times New Roman"/>
+          <w:color w:val="D4D4D4"/>
+          <w:sz w:val="21"/>
+          <w:szCs w:val="21"/>
+        </w:rPr>
+        <w:t xml:space="preserve"> </w:t>
+      </w:r>
+      <w:proofErr w:type="gramStart"/>
+      <w:r>
+        <w:rPr>
+          <w:rFonts w:ascii="Consolas" w:eastAsia="Times New Roman" w:hAnsi="Consolas" w:cs="Times New Roman"/>
+          <w:color w:val="9CDCFE"/>
+          <w:sz w:val="21"/>
+          <w:szCs w:val="21"/>
+        </w:rPr>
+        <w:t>n</w:t>
+      </w:r>
+      <w:r>
+        <w:rPr>
+          <w:rFonts w:ascii="Consolas" w:eastAsia="Times New Roman" w:hAnsi="Consolas" w:cs="Times New Roman"/>
+          <w:color w:val="D4D4D4"/>
+          <w:sz w:val="21"/>
+          <w:szCs w:val="21"/>
+        </w:rPr>
+        <w:t>;</w:t>
+      </w:r>
+      <w:proofErr w:type="gramEnd"/>
+    </w:p>
+    <w:p>
+      <w:pPr>
+        <w:shd w:val="clear" w:color="auto" w:fill="1E1E1E"/>
+        <w:tabs>
+          <w:tab w:val="left" w:pos="3090"/>
+        </w:tabs>
+        <w:spacing w:after="0" w:line="285" w:lineRule="atLeast"/>
+        <w:rPr>
+          <w:rFonts w:ascii="Consolas" w:eastAsia="Times New Roman" w:hAnsi="Consolas" w:cs="Times New Roman"/>
+          <w:color w:val="D4D4D4"/>
+          <w:sz w:val="21"/>
+          <w:szCs w:val="21"/>
+        </w:rPr>
+      </w:pPr>
+      <w:r>
+        <w:rPr>
+          <w:rFonts w:ascii="Consolas" w:eastAsia="Times New Roman" w:hAnsi="Consolas" w:cs="Times New Roman"/>
+          <w:color w:val="D4D4D4"/>
+          <w:sz w:val="21"/>
+          <w:szCs w:val="21"/>
+        </w:rPr>
+        <w:t>}</w:t>
+      </w:r>
+      <w:r>
+        <w:rPr>
+          <w:rFonts w:ascii="Consolas" w:eastAsia="Times New Roman" w:hAnsi="Consolas" w:cs="Times New Roman"/>
+          <w:color w:val="D4D4D4"/>
+          <w:sz w:val="21"/>
+          <w:szCs w:val="21"/>
+        </w:rPr>
+        <w:tab/>
       </w:r>
     </w:p>
     <w:p>
@@ -2827,7 +3169,17 @@
           <w:sz w:val="21"/>
           <w:szCs w:val="21"/>
         </w:rPr>
-        <w:t xml:space="preserve"> -</w:t>
+        <w:t xml:space="preserve"> </w:t>
+      </w:r>
+      <w:proofErr w:type="gramStart"/>
+      <w:r>
+        <w:rPr>
+          <w:rFonts w:ascii="Consolas" w:eastAsia="Times New Roman" w:hAnsi="Consolas" w:cs="Times New Roman"/>
+          <w:color w:val="D4D4D4"/>
+          <w:sz w:val="21"/>
+          <w:szCs w:val="21"/>
+        </w:rPr>
+        <w:t>-</w:t>
       </w:r>
       <w:r>
         <w:rPr>
@@ -2847,6 +3199,7 @@
         </w:rPr>
         <w:t>;</w:t>
       </w:r>
+      <w:proofErr w:type="gramEnd"/>
     </w:p>
     <w:p>
       <w:pPr>
@@ -2982,6 +3335,7 @@
         </w:rPr>
         <w:t xml:space="preserve">) / </w:t>
       </w:r>
+      <w:proofErr w:type="gramStart"/>
       <w:r>
         <w:rPr>
           <w:rFonts w:ascii="Consolas" w:eastAsia="Times New Roman" w:hAnsi="Consolas" w:cs="Times New Roman"/>
@@ -3000,6 +3354,7 @@
         </w:rPr>
         <w:t>;</w:t>
       </w:r>
+      <w:proofErr w:type="gramEnd"/>
     </w:p>
     <w:p>
       <w:pPr>
@@ -3019,6 +3374,7 @@
           <w:sz w:val="21"/>
           <w:szCs w:val="21"/>
         </w:rPr>
+        <w:lastRenderedPageBreak/>
         <w:t xml:space="preserve">      </w:t>
       </w:r>
       <w:r>
@@ -3132,6 +3488,7 @@
         </w:rPr>
         <w:t xml:space="preserve"> </w:t>
       </w:r>
+      <w:proofErr w:type="gramStart"/>
       <w:r>
         <w:rPr>
           <w:rFonts w:ascii="Consolas" w:eastAsia="Times New Roman" w:hAnsi="Consolas" w:cs="Times New Roman"/>
@@ -3150,6 +3507,7 @@
         </w:rPr>
         <w:t>;</w:t>
       </w:r>
+      <w:proofErr w:type="gramEnd"/>
     </w:p>
     <w:p>
       <w:pPr>
@@ -3301,6 +3659,7 @@
         <w:t xml:space="preserve"> </w:t>
       </w:r>
       <w:proofErr w:type="spellStart"/>
+      <w:proofErr w:type="gramStart"/>
       <w:r>
         <w:rPr>
           <w:rFonts w:ascii="Consolas" w:eastAsia="Times New Roman" w:hAnsi="Consolas" w:cs="Times New Roman"/>
@@ -3320,6 +3679,7 @@
         </w:rPr>
         <w:t>(</w:t>
       </w:r>
+      <w:proofErr w:type="gramEnd"/>
       <w:r>
         <w:rPr>
           <w:rFonts w:ascii="Consolas" w:eastAsia="Times New Roman" w:hAnsi="Consolas" w:cs="Times New Roman"/>
@@ -3468,7 +3828,6 @@
           <w:sz w:val="21"/>
           <w:szCs w:val="21"/>
         </w:rPr>
-        <w:lastRenderedPageBreak/>
         <w:t xml:space="preserve">        </w:t>
       </w:r>
       <w:r>
@@ -3490,6 +3849,7 @@
         <w:t xml:space="preserve"> </w:t>
       </w:r>
       <w:proofErr w:type="spellStart"/>
+      <w:proofErr w:type="gramStart"/>
       <w:r>
         <w:rPr>
           <w:rFonts w:ascii="Consolas" w:eastAsia="Times New Roman" w:hAnsi="Consolas" w:cs="Times New Roman"/>
@@ -3509,6 +3869,7 @@
         </w:rPr>
         <w:t>(</w:t>
       </w:r>
+      <w:proofErr w:type="gramEnd"/>
       <w:r>
         <w:rPr>
           <w:rFonts w:ascii="Consolas" w:eastAsia="Times New Roman" w:hAnsi="Consolas" w:cs="Times New Roman"/>
@@ -3803,6 +4164,7 @@
         <w:t xml:space="preserve"> </w:t>
       </w:r>
       <w:proofErr w:type="spellStart"/>
+      <w:proofErr w:type="gramStart"/>
       <w:r>
         <w:rPr>
           <w:rFonts w:ascii="Consolas" w:eastAsia="Times New Roman" w:hAnsi="Consolas" w:cs="Times New Roman"/>
@@ -3830,6 +4192,7 @@
         </w:rPr>
         <w:t>util</w:t>
       </w:r>
+      <w:proofErr w:type="gramEnd"/>
       <w:r>
         <w:rPr>
           <w:rFonts w:ascii="Consolas" w:eastAsia="Times New Roman" w:hAnsi="Consolas" w:cs="Times New Roman"/>
@@ -4011,6 +4374,7 @@
         </w:rPr>
         <w:t xml:space="preserve"> </w:t>
       </w:r>
+      <w:proofErr w:type="gramStart"/>
       <w:r>
         <w:rPr>
           <w:rFonts w:ascii="Consolas" w:eastAsia="Times New Roman" w:hAnsi="Consolas" w:cs="Times New Roman"/>
@@ -4029,6 +4393,7 @@
         </w:rPr>
         <w:t>(</w:t>
       </w:r>
+      <w:proofErr w:type="gramEnd"/>
       <w:r>
         <w:rPr>
           <w:rFonts w:ascii="Consolas" w:eastAsia="Times New Roman" w:hAnsi="Consolas" w:cs="Times New Roman"/>
@@ -4095,7 +4460,27 @@
           <w:sz w:val="21"/>
           <w:szCs w:val="21"/>
         </w:rPr>
-        <w:t>// Task1_Factorial a=new Task1_Factorial();</w:t>
+        <w:t>// Task1_Factorial a=new Task1_</w:t>
+      </w:r>
+      <w:proofErr w:type="gramStart"/>
+      <w:r>
+        <w:rPr>
+          <w:rFonts w:ascii="Consolas" w:eastAsia="Times New Roman" w:hAnsi="Consolas" w:cs="Times New Roman"/>
+          <w:color w:val="6A9955"/>
+          <w:sz w:val="21"/>
+          <w:szCs w:val="21"/>
+        </w:rPr>
+        <w:t>Factorial(</w:t>
+      </w:r>
+      <w:proofErr w:type="gramEnd"/>
+      <w:r>
+        <w:rPr>
+          <w:rFonts w:ascii="Consolas" w:eastAsia="Times New Roman" w:hAnsi="Consolas" w:cs="Times New Roman"/>
+          <w:color w:val="6A9955"/>
+          <w:sz w:val="21"/>
+          <w:szCs w:val="21"/>
+        </w:rPr>
+        <w:t>);</w:t>
       </w:r>
     </w:p>
     <w:p>
@@ -4145,7 +4530,27 @@
           <w:sz w:val="21"/>
           <w:szCs w:val="21"/>
         </w:rPr>
-        <w:t>=new Scanner(System.in);</w:t>
+        <w:t xml:space="preserve">=new </w:t>
+      </w:r>
+      <w:proofErr w:type="gramStart"/>
+      <w:r>
+        <w:rPr>
+          <w:rFonts w:ascii="Consolas" w:eastAsia="Times New Roman" w:hAnsi="Consolas" w:cs="Times New Roman"/>
+          <w:color w:val="6A9955"/>
+          <w:sz w:val="21"/>
+          <w:szCs w:val="21"/>
+        </w:rPr>
+        <w:t>Scanner(</w:t>
+      </w:r>
+      <w:proofErr w:type="gramEnd"/>
+      <w:r>
+        <w:rPr>
+          <w:rFonts w:ascii="Consolas" w:eastAsia="Times New Roman" w:hAnsi="Consolas" w:cs="Times New Roman"/>
+          <w:color w:val="6A9955"/>
+          <w:sz w:val="21"/>
+          <w:szCs w:val="21"/>
+        </w:rPr>
+        <w:t>System.in);</w:t>
       </w:r>
     </w:p>
     <w:p>
@@ -4195,8 +4600,19 @@
           <w:sz w:val="21"/>
           <w:szCs w:val="21"/>
         </w:rPr>
-        <w:t>("Enter number for factorial: ");</w:t>
-      </w:r>
+        <w:t>("Enter number for factorial: "</w:t>
+      </w:r>
+      <w:proofErr w:type="gramStart"/>
+      <w:r>
+        <w:rPr>
+          <w:rFonts w:ascii="Consolas" w:eastAsia="Times New Roman" w:hAnsi="Consolas" w:cs="Times New Roman"/>
+          <w:color w:val="6A9955"/>
+          <w:sz w:val="21"/>
+          <w:szCs w:val="21"/>
+        </w:rPr>
+        <w:t>);</w:t>
+      </w:r>
+      <w:proofErr w:type="gramEnd"/>
     </w:p>
     <w:p>
       <w:pPr>
@@ -4228,6 +4644,7 @@
         <w:t>// int n=</w:t>
       </w:r>
       <w:proofErr w:type="spellStart"/>
+      <w:proofErr w:type="gramStart"/>
       <w:r>
         <w:rPr>
           <w:rFonts w:ascii="Consolas" w:eastAsia="Times New Roman" w:hAnsi="Consolas" w:cs="Times New Roman"/>
@@ -4238,6 +4655,7 @@
         <w:t>sc.nextInt</w:t>
       </w:r>
       <w:proofErr w:type="spellEnd"/>
+      <w:proofErr w:type="gramEnd"/>
       <w:r>
         <w:rPr>
           <w:rFonts w:ascii="Consolas" w:eastAsia="Times New Roman" w:hAnsi="Consolas" w:cs="Times New Roman"/>
@@ -4295,7 +4713,27 @@
           <w:sz w:val="21"/>
           <w:szCs w:val="21"/>
         </w:rPr>
-        <w:t>("The Factorial of: "+n+" is : "+(</w:t>
+        <w:t xml:space="preserve">("The Factorial of: "+n+" </w:t>
+      </w:r>
+      <w:proofErr w:type="gramStart"/>
+      <w:r>
+        <w:rPr>
+          <w:rFonts w:ascii="Consolas" w:eastAsia="Times New Roman" w:hAnsi="Consolas" w:cs="Times New Roman"/>
+          <w:color w:val="6A9955"/>
+          <w:sz w:val="21"/>
+          <w:szCs w:val="21"/>
+        </w:rPr>
+        <w:t>is :</w:t>
+      </w:r>
+      <w:proofErr w:type="gramEnd"/>
+      <w:r>
+        <w:rPr>
+          <w:rFonts w:ascii="Consolas" w:eastAsia="Times New Roman" w:hAnsi="Consolas" w:cs="Times New Roman"/>
+          <w:color w:val="6A9955"/>
+          <w:sz w:val="21"/>
+          <w:szCs w:val="21"/>
+        </w:rPr>
+        <w:t xml:space="preserve"> "+(</w:t>
       </w:r>
       <w:proofErr w:type="spellStart"/>
       <w:r>
@@ -4357,7 +4795,27 @@
           <w:sz w:val="21"/>
           <w:szCs w:val="21"/>
         </w:rPr>
-        <w:t>// Task2_NNumbers b=new Task2_NNumbers();</w:t>
+        <w:t>// Task2_NNumbers b=new Task2_</w:t>
+      </w:r>
+      <w:proofErr w:type="gramStart"/>
+      <w:r>
+        <w:rPr>
+          <w:rFonts w:ascii="Consolas" w:eastAsia="Times New Roman" w:hAnsi="Consolas" w:cs="Times New Roman"/>
+          <w:color w:val="6A9955"/>
+          <w:sz w:val="21"/>
+          <w:szCs w:val="21"/>
+        </w:rPr>
+        <w:t>NNumbers(</w:t>
+      </w:r>
+      <w:proofErr w:type="gramEnd"/>
+      <w:r>
+        <w:rPr>
+          <w:rFonts w:ascii="Consolas" w:eastAsia="Times New Roman" w:hAnsi="Consolas" w:cs="Times New Roman"/>
+          <w:color w:val="6A9955"/>
+          <w:sz w:val="21"/>
+          <w:szCs w:val="21"/>
+        </w:rPr>
+        <w:t>);</w:t>
       </w:r>
     </w:p>
     <w:p>
@@ -4407,7 +4865,27 @@
           <w:sz w:val="21"/>
           <w:szCs w:val="21"/>
         </w:rPr>
-        <w:t>=new Scanner(System.in);</w:t>
+        <w:t xml:space="preserve">=new </w:t>
+      </w:r>
+      <w:proofErr w:type="gramStart"/>
+      <w:r>
+        <w:rPr>
+          <w:rFonts w:ascii="Consolas" w:eastAsia="Times New Roman" w:hAnsi="Consolas" w:cs="Times New Roman"/>
+          <w:color w:val="6A9955"/>
+          <w:sz w:val="21"/>
+          <w:szCs w:val="21"/>
+        </w:rPr>
+        <w:t>Scanner(</w:t>
+      </w:r>
+      <w:proofErr w:type="gramEnd"/>
+      <w:r>
+        <w:rPr>
+          <w:rFonts w:ascii="Consolas" w:eastAsia="Times New Roman" w:hAnsi="Consolas" w:cs="Times New Roman"/>
+          <w:color w:val="6A9955"/>
+          <w:sz w:val="21"/>
+          <w:szCs w:val="21"/>
+        </w:rPr>
+        <w:t>System.in);</w:t>
       </w:r>
     </w:p>
     <w:p>
@@ -4457,8 +4935,19 @@
           <w:sz w:val="21"/>
           <w:szCs w:val="21"/>
         </w:rPr>
-        <w:t>("Enter limit numbers for printing: ");</w:t>
-      </w:r>
+        <w:t>("Enter limit numbers for printing: "</w:t>
+      </w:r>
+      <w:proofErr w:type="gramStart"/>
+      <w:r>
+        <w:rPr>
+          <w:rFonts w:ascii="Consolas" w:eastAsia="Times New Roman" w:hAnsi="Consolas" w:cs="Times New Roman"/>
+          <w:color w:val="6A9955"/>
+          <w:sz w:val="21"/>
+          <w:szCs w:val="21"/>
+        </w:rPr>
+        <w:t>);</w:t>
+      </w:r>
+      <w:proofErr w:type="gramEnd"/>
     </w:p>
     <w:p>
       <w:pPr>
@@ -4490,6 +4979,7 @@
         <w:t>// int n=</w:t>
       </w:r>
       <w:proofErr w:type="spellStart"/>
+      <w:proofErr w:type="gramStart"/>
       <w:r>
         <w:rPr>
           <w:rFonts w:ascii="Consolas" w:eastAsia="Times New Roman" w:hAnsi="Consolas" w:cs="Times New Roman"/>
@@ -4500,6 +4990,7 @@
         <w:t>sc.nextInt</w:t>
       </w:r>
       <w:proofErr w:type="spellEnd"/>
+      <w:proofErr w:type="gramEnd"/>
       <w:r>
         <w:rPr>
           <w:rFonts w:ascii="Consolas" w:eastAsia="Times New Roman" w:hAnsi="Consolas" w:cs="Times New Roman"/>
@@ -4540,6 +5031,7 @@
         <w:t xml:space="preserve">// </w:t>
       </w:r>
       <w:proofErr w:type="spellStart"/>
+      <w:proofErr w:type="gramStart"/>
       <w:r>
         <w:rPr>
           <w:rFonts w:ascii="Consolas" w:eastAsia="Times New Roman" w:hAnsi="Consolas" w:cs="Times New Roman"/>
@@ -4550,6 +5042,7 @@
         <w:t>b.printNumbers</w:t>
       </w:r>
       <w:proofErr w:type="spellEnd"/>
+      <w:proofErr w:type="gramEnd"/>
       <w:r>
         <w:rPr>
           <w:rFonts w:ascii="Consolas" w:eastAsia="Times New Roman" w:hAnsi="Consolas" w:cs="Times New Roman"/>
@@ -4599,7 +5092,27 @@
           <w:sz w:val="21"/>
           <w:szCs w:val="21"/>
         </w:rPr>
-        <w:t>// Task3_Fabonacci c=new Task3_Fabonacci();</w:t>
+        <w:t>// Task3_Fabonacci c=new Task3_</w:t>
+      </w:r>
+      <w:proofErr w:type="gramStart"/>
+      <w:r>
+        <w:rPr>
+          <w:rFonts w:ascii="Consolas" w:eastAsia="Times New Roman" w:hAnsi="Consolas" w:cs="Times New Roman"/>
+          <w:color w:val="6A9955"/>
+          <w:sz w:val="21"/>
+          <w:szCs w:val="21"/>
+        </w:rPr>
+        <w:t>Fabonacci(</w:t>
+      </w:r>
+      <w:proofErr w:type="gramEnd"/>
+      <w:r>
+        <w:rPr>
+          <w:rFonts w:ascii="Consolas" w:eastAsia="Times New Roman" w:hAnsi="Consolas" w:cs="Times New Roman"/>
+          <w:color w:val="6A9955"/>
+          <w:sz w:val="21"/>
+          <w:szCs w:val="21"/>
+        </w:rPr>
+        <w:t>);</w:t>
       </w:r>
     </w:p>
     <w:p>
@@ -4649,7 +5162,27 @@
           <w:sz w:val="21"/>
           <w:szCs w:val="21"/>
         </w:rPr>
-        <w:t>=new Scanner(System.in);</w:t>
+        <w:t xml:space="preserve">=new </w:t>
+      </w:r>
+      <w:proofErr w:type="gramStart"/>
+      <w:r>
+        <w:rPr>
+          <w:rFonts w:ascii="Consolas" w:eastAsia="Times New Roman" w:hAnsi="Consolas" w:cs="Times New Roman"/>
+          <w:color w:val="6A9955"/>
+          <w:sz w:val="21"/>
+          <w:szCs w:val="21"/>
+        </w:rPr>
+        <w:t>Scanner(</w:t>
+      </w:r>
+      <w:proofErr w:type="gramEnd"/>
+      <w:r>
+        <w:rPr>
+          <w:rFonts w:ascii="Consolas" w:eastAsia="Times New Roman" w:hAnsi="Consolas" w:cs="Times New Roman"/>
+          <w:color w:val="6A9955"/>
+          <w:sz w:val="21"/>
+          <w:szCs w:val="21"/>
+        </w:rPr>
+        <w:t>System.in);</w:t>
       </w:r>
     </w:p>
     <w:p>
@@ -4719,8 +5252,19 @@
           <w:sz w:val="21"/>
           <w:szCs w:val="21"/>
         </w:rPr>
-        <w:t>: ");</w:t>
-      </w:r>
+        <w:t>: "</w:t>
+      </w:r>
+      <w:proofErr w:type="gramStart"/>
+      <w:r>
+        <w:rPr>
+          <w:rFonts w:ascii="Consolas" w:eastAsia="Times New Roman" w:hAnsi="Consolas" w:cs="Times New Roman"/>
+          <w:color w:val="6A9955"/>
+          <w:sz w:val="21"/>
+          <w:szCs w:val="21"/>
+        </w:rPr>
+        <w:t>);</w:t>
+      </w:r>
+      <w:proofErr w:type="gramEnd"/>
     </w:p>
     <w:p>
       <w:pPr>
@@ -4752,6 +5296,7 @@
         <w:t>// int z=</w:t>
       </w:r>
       <w:proofErr w:type="spellStart"/>
+      <w:proofErr w:type="gramStart"/>
       <w:r>
         <w:rPr>
           <w:rFonts w:ascii="Consolas" w:eastAsia="Times New Roman" w:hAnsi="Consolas" w:cs="Times New Roman"/>
@@ -4762,6 +5307,7 @@
         <w:t>sc.nextInt</w:t>
       </w:r>
       <w:proofErr w:type="spellEnd"/>
+      <w:proofErr w:type="gramEnd"/>
       <w:r>
         <w:rPr>
           <w:rFonts w:ascii="Consolas" w:eastAsia="Times New Roman" w:hAnsi="Consolas" w:cs="Times New Roman"/>
@@ -4912,6 +5458,7 @@
         <w:t>(</w:t>
       </w:r>
       <w:proofErr w:type="spellStart"/>
+      <w:proofErr w:type="gramStart"/>
       <w:r>
         <w:rPr>
           <w:rFonts w:ascii="Consolas" w:eastAsia="Times New Roman" w:hAnsi="Consolas" w:cs="Times New Roman"/>
@@ -4922,6 +5469,7 @@
         <w:t>c.fibonacci</w:t>
       </w:r>
       <w:proofErr w:type="spellEnd"/>
+      <w:proofErr w:type="gramEnd"/>
       <w:r>
         <w:rPr>
           <w:rFonts w:ascii="Consolas" w:eastAsia="Times New Roman" w:hAnsi="Consolas" w:cs="Times New Roman"/>
@@ -5084,16 +5632,36 @@
           <w:sz w:val="21"/>
           <w:szCs w:val="21"/>
         </w:rPr>
-        <w:t>Task4_Binary_Search_Recurrsion</w:t>
-      </w:r>
-      <w:r>
-        <w:rPr>
-          <w:rFonts w:ascii="Consolas" w:eastAsia="Times New Roman" w:hAnsi="Consolas" w:cs="Times New Roman"/>
-          <w:color w:val="D4D4D4"/>
-          <w:sz w:val="21"/>
-          <w:szCs w:val="21"/>
-        </w:rPr>
-        <w:t>();</w:t>
+        <w:t>Task4_Binary_Search_</w:t>
+      </w:r>
+      <w:proofErr w:type="gramStart"/>
+      <w:r>
+        <w:rPr>
+          <w:rFonts w:ascii="Consolas" w:eastAsia="Times New Roman" w:hAnsi="Consolas" w:cs="Times New Roman"/>
+          <w:color w:val="DCDCAA"/>
+          <w:sz w:val="21"/>
+          <w:szCs w:val="21"/>
+        </w:rPr>
+        <w:t>Recurrsion</w:t>
+      </w:r>
+      <w:r>
+        <w:rPr>
+          <w:rFonts w:ascii="Consolas" w:eastAsia="Times New Roman" w:hAnsi="Consolas" w:cs="Times New Roman"/>
+          <w:color w:val="D4D4D4"/>
+          <w:sz w:val="21"/>
+          <w:szCs w:val="21"/>
+        </w:rPr>
+        <w:t>(</w:t>
+      </w:r>
+      <w:proofErr w:type="gramEnd"/>
+      <w:r>
+        <w:rPr>
+          <w:rFonts w:ascii="Consolas" w:eastAsia="Times New Roman" w:hAnsi="Consolas" w:cs="Times New Roman"/>
+          <w:color w:val="D4D4D4"/>
+          <w:sz w:val="21"/>
+          <w:szCs w:val="21"/>
+        </w:rPr>
+        <w:t>);</w:t>
       </w:r>
     </w:p>
     <w:p>
@@ -5116,6 +5684,7 @@
         </w:rPr>
         <w:t xml:space="preserve">        </w:t>
       </w:r>
+      <w:proofErr w:type="gramStart"/>
       <w:r>
         <w:rPr>
           <w:rFonts w:ascii="Consolas" w:eastAsia="Times New Roman" w:hAnsi="Consolas" w:cs="Times New Roman"/>
@@ -5132,7 +5701,17 @@
           <w:sz w:val="21"/>
           <w:szCs w:val="21"/>
         </w:rPr>
-        <w:t xml:space="preserve">[] </w:t>
+        <w:t>[</w:t>
+      </w:r>
+      <w:proofErr w:type="gramEnd"/>
+      <w:r>
+        <w:rPr>
+          <w:rFonts w:ascii="Consolas" w:eastAsia="Times New Roman" w:hAnsi="Consolas" w:cs="Times New Roman"/>
+          <w:color w:val="D4D4D4"/>
+          <w:sz w:val="21"/>
+          <w:szCs w:val="21"/>
+        </w:rPr>
+        <w:t xml:space="preserve">] </w:t>
       </w:r>
       <w:r>
         <w:rPr>
@@ -5333,6 +5912,7 @@
           <w:sz w:val="21"/>
           <w:szCs w:val="21"/>
         </w:rPr>
+        <w:lastRenderedPageBreak/>
         <w:t xml:space="preserve">        </w:t>
       </w:r>
       <w:r>
@@ -5391,6 +5971,7 @@
         </w:rPr>
         <w:t xml:space="preserve"> </w:t>
       </w:r>
+      <w:proofErr w:type="gramStart"/>
       <w:r>
         <w:rPr>
           <w:rFonts w:ascii="Consolas" w:eastAsia="Times New Roman" w:hAnsi="Consolas" w:cs="Times New Roman"/>
@@ -5409,6 +5990,7 @@
         </w:rPr>
         <w:t>(</w:t>
       </w:r>
+      <w:proofErr w:type="gramEnd"/>
       <w:r>
         <w:rPr>
           <w:rFonts w:ascii="Consolas" w:eastAsia="Times New Roman" w:hAnsi="Consolas" w:cs="Times New Roman"/>
@@ -5531,6 +6113,7 @@
         </w:rPr>
         <w:t>"Enter number to search: "</w:t>
       </w:r>
+      <w:proofErr w:type="gramStart"/>
       <w:r>
         <w:rPr>
           <w:rFonts w:ascii="Consolas" w:eastAsia="Times New Roman" w:hAnsi="Consolas" w:cs="Times New Roman"/>
@@ -5540,6 +6123,7 @@
         </w:rPr>
         <w:t>);</w:t>
       </w:r>
+      <w:proofErr w:type="gramEnd"/>
     </w:p>
     <w:p>
       <w:pPr>
@@ -5598,6 +6182,7 @@
         <w:t>=</w:t>
       </w:r>
       <w:proofErr w:type="spellStart"/>
+      <w:proofErr w:type="gramStart"/>
       <w:r>
         <w:rPr>
           <w:rFonts w:ascii="Consolas" w:eastAsia="Times New Roman" w:hAnsi="Consolas" w:cs="Times New Roman"/>
@@ -5626,6 +6211,7 @@
         <w:t>nextInt</w:t>
       </w:r>
       <w:proofErr w:type="spellEnd"/>
+      <w:proofErr w:type="gramEnd"/>
       <w:r>
         <w:rPr>
           <w:rFonts w:ascii="Consolas" w:eastAsia="Times New Roman" w:hAnsi="Consolas" w:cs="Times New Roman"/>
@@ -5693,6 +6279,7 @@
         <w:t xml:space="preserve"> = </w:t>
       </w:r>
       <w:proofErr w:type="spellStart"/>
+      <w:proofErr w:type="gramStart"/>
       <w:r>
         <w:rPr>
           <w:rFonts w:ascii="Consolas" w:eastAsia="Times New Roman" w:hAnsi="Consolas" w:cs="Times New Roman"/>
@@ -5721,6 +6308,7 @@
         <w:t>binarySearch</w:t>
       </w:r>
       <w:proofErr w:type="spellEnd"/>
+      <w:proofErr w:type="gramEnd"/>
       <w:r>
         <w:rPr>
           <w:rFonts w:ascii="Consolas" w:eastAsia="Times New Roman" w:hAnsi="Consolas" w:cs="Times New Roman"/>
@@ -5934,7 +6522,6 @@
           <w:sz w:val="21"/>
           <w:szCs w:val="21"/>
         </w:rPr>
-        <w:lastRenderedPageBreak/>
         <w:t xml:space="preserve">            </w:t>
       </w:r>
       <w:proofErr w:type="spellStart"/>
@@ -6002,6 +6589,7 @@
         </w:rPr>
         <w:t>"Element not found in the array"</w:t>
       </w:r>
+      <w:proofErr w:type="gramStart"/>
       <w:r>
         <w:rPr>
           <w:rFonts w:ascii="Consolas" w:eastAsia="Times New Roman" w:hAnsi="Consolas" w:cs="Times New Roman"/>
@@ -6011,6 +6599,7 @@
         </w:rPr>
         <w:t>);</w:t>
       </w:r>
+      <w:proofErr w:type="gramEnd"/>
     </w:p>
     <w:p>
       <w:pPr>
@@ -6175,6 +6764,7 @@
         </w:rPr>
         <w:t>result</w:t>
       </w:r>
+      <w:proofErr w:type="gramStart"/>
       <w:r>
         <w:rPr>
           <w:rFonts w:ascii="Consolas" w:eastAsia="Times New Roman" w:hAnsi="Consolas" w:cs="Times New Roman"/>
@@ -6184,6 +6774,7 @@
         </w:rPr>
         <w:t>);</w:t>
       </w:r>
+      <w:proofErr w:type="gramEnd"/>
     </w:p>
     <w:p>
       <w:pPr>
@@ -8900,6 +9491,15 @@
 </file>
 
 <file path=customXml/item1.xml><?xml version="1.0" encoding="utf-8"?>
+<?mso-contentType ?>
+<FormTemplates xmlns="http://schemas.microsoft.com/sharepoint/v3/contenttype/forms">
+  <Display>DocumentLibraryForm</Display>
+  <Edit>DocumentLibraryForm</Edit>
+  <New>DocumentLibraryForm</New>
+</FormTemplates>
+</file>
+
+<file path=customXml/item2.xml><?xml version="1.0" encoding="utf-8"?>
 <ct:contentTypeSchema xmlns:ct="http://schemas.microsoft.com/office/2006/metadata/contentType" xmlns:ma="http://schemas.microsoft.com/office/2006/metadata/properties/metaAttributes" ct:_="" ma:_="" ma:contentTypeName="Document" ma:contentTypeID="0x010100228166D654422E4A82DD67C073596E44" ma:contentTypeVersion="3" ma:contentTypeDescription="Create a new document." ma:contentTypeScope="" ma:versionID="8b35f7320044235504044c2a1c2c18d3">
   <xsd:schema xmlns:xsd="http://www.w3.org/2001/XMLSchema" xmlns:xs="http://www.w3.org/2001/XMLSchema" xmlns:p="http://schemas.microsoft.com/office/2006/metadata/properties" xmlns:ns2="43e1f337-ddb1-429b-a6c6-4cb50f388f6c" targetNamespace="http://schemas.microsoft.com/office/2006/metadata/properties" ma:root="true" ma:fieldsID="94dfc340661c0f231c3a9e6fd594cb20" ns2:_="">
     <xsd:import namespace="43e1f337-ddb1-429b-a6c6-4cb50f388f6c"/>
@@ -9037,16 +9637,15 @@
 </ct:contentTypeSchema>
 </file>
 
-<file path=customXml/item2.xml><?xml version="1.0" encoding="utf-8"?>
-<?mso-contentType ?>
-<FormTemplates xmlns="http://schemas.microsoft.com/sharepoint/v3/contenttype/forms">
-  <Display>DocumentLibraryForm</Display>
-  <Edit>DocumentLibraryForm</Edit>
-  <New>DocumentLibraryForm</New>
-</FormTemplates>
+<file path=customXml/itemProps1.xml><?xml version="1.0" encoding="utf-8"?>
+<ds:datastoreItem xmlns:ds="http://schemas.openxmlformats.org/officeDocument/2006/customXml" ds:itemID="{CBE5F498-80F0-49C5-9E76-658168CE8C2E}">
+  <ds:schemaRefs>
+    <ds:schemaRef ds:uri="http://schemas.microsoft.com/sharepoint/v3/contenttype/forms"/>
+  </ds:schemaRefs>
+</ds:datastoreItem>
 </file>
 
-<file path=customXml/itemProps1.xml><?xml version="1.0" encoding="utf-8"?>
+<file path=customXml/itemProps2.xml><?xml version="1.0" encoding="utf-8"?>
 <ds:datastoreItem xmlns:ds="http://schemas.openxmlformats.org/officeDocument/2006/customXml" ds:itemID="{647BFF49-1003-4987-BB2D-AAD4088261CD}">
   <ds:schemaRefs>
     <ds:schemaRef ds:uri="http://schemas.microsoft.com/office/2006/metadata/contentType"/>
@@ -9062,12 +9661,4 @@
     <ds:schemaRef ds:uri="http://schemas.microsoft.com/internal/obd"/>
   </ds:schemaRefs>
 </ds:datastoreItem>
-</file>
-
-<file path=customXml/itemProps2.xml><?xml version="1.0" encoding="utf-8"?>
-<ds:datastoreItem xmlns:ds="http://schemas.openxmlformats.org/officeDocument/2006/customXml" ds:itemID="{CBE5F498-80F0-49C5-9E76-658168CE8C2E}">
-  <ds:schemaRefs>
-    <ds:schemaRef ds:uri="http://schemas.microsoft.com/sharepoint/v3/contenttype/forms"/>
-  </ds:schemaRefs>
-</ds:datastoreItem>
 </file>
</xml_diff>